<commit_message>
car Rental Application 1
</commit_message>
<xml_diff>
--- a/Orgray Car Rental application report - Team Innova Cloud.docx
+++ b/Orgray Car Rental application report - Team Innova Cloud.docx
@@ -1,6 +1,6 @@
 
 <file path=word/document.xml><?xml version="1.0" encoding="utf-8"?>
-<w:document xmlns:wpc="http://schemas.microsoft.com/office/word/2010/wordprocessingCanvas" xmlns:cx="http://schemas.microsoft.com/office/drawing/2014/chartex" xmlns:cx1="http://schemas.microsoft.com/office/drawing/2015/9/8/chartex" xmlns:cx2="http://schemas.microsoft.com/office/drawing/2015/10/21/chartex" xmlns:cx3="http://schemas.microsoft.com/office/drawing/2016/5/9/chartex" xmlns:cx4="http://schemas.microsoft.com/office/drawing/2016/5/10/chartex" xmlns:cx5="http://schemas.microsoft.com/office/drawing/2016/5/11/chartex" xmlns:cx6="http://schemas.microsoft.com/office/drawing/2016/5/12/chartex" xmlns:cx7="http://schemas.microsoft.com/office/drawing/2016/5/13/chartex" xmlns:cx8="http://schemas.microsoft.com/office/drawing/2016/5/14/chartex" xmlns:mc="http://schemas.openxmlformats.org/markup-compatibility/2006" xmlns:aink="http://schemas.microsoft.com/office/drawing/2016/ink" xmlns:am3d="http://schemas.microsoft.com/office/drawing/2017/model3d" xmlns:o="urn:schemas-microsoft-com:office:office" xmlns:oel="http://schemas.microsoft.com/office/2019/extlst" xmlns:r="http://schemas.openxmlformats.org/officeDocument/2006/relationships" xmlns:m="http://schemas.openxmlformats.org/officeDocument/2006/math" xmlns:v="urn:schemas-microsoft-com:vml" xmlns:wp14="http://schemas.microsoft.com/office/word/2010/wordprocessingDrawing" xmlns:wp="http://schemas.openxmlformats.org/drawingml/2006/wordprocessingDrawing" xmlns:w10="urn:schemas-microsoft-com:office:word" xmlns:w="http://schemas.openxmlformats.org/wordprocessingml/2006/main" xmlns:w14="http://schemas.microsoft.com/office/word/2010/wordml" xmlns:w15="http://schemas.microsoft.com/office/word/2012/wordml" xmlns:w16cex="http://schemas.microsoft.com/office/word/2018/wordml/cex" xmlns:w16cid="http://schemas.microsoft.com/office/word/2016/wordml/cid" xmlns:w16="http://schemas.microsoft.com/office/word/2018/wordml" xmlns:w16sdtdh="http://schemas.microsoft.com/office/word/2020/wordml/sdtdatahash" xmlns:w16se="http://schemas.microsoft.com/office/word/2015/wordml/symex" xmlns:wpg="http://schemas.microsoft.com/office/word/2010/wordprocessingGroup" xmlns:wpi="http://schemas.microsoft.com/office/word/2010/wordprocessingInk" xmlns:wne="http://schemas.microsoft.com/office/word/2006/wordml" xmlns:wps="http://schemas.microsoft.com/office/word/2010/wordprocessingShape" mc:Ignorable="w14 w15 w16se w16cid w16 w16cex w16sdtdh wp14">
+<w:document xmlns:wpc="http://schemas.microsoft.com/office/word/2010/wordprocessingCanvas" xmlns:cx="http://schemas.microsoft.com/office/drawing/2014/chartex" xmlns:cx1="http://schemas.microsoft.com/office/drawing/2015/9/8/chartex" xmlns:cx2="http://schemas.microsoft.com/office/drawing/2015/10/21/chartex" xmlns:cx3="http://schemas.microsoft.com/office/drawing/2016/5/9/chartex" xmlns:cx4="http://schemas.microsoft.com/office/drawing/2016/5/10/chartex" xmlns:cx5="http://schemas.microsoft.com/office/drawing/2016/5/11/chartex" xmlns:cx6="http://schemas.microsoft.com/office/drawing/2016/5/12/chartex" xmlns:cx7="http://schemas.microsoft.com/office/drawing/2016/5/13/chartex" xmlns:cx8="http://schemas.microsoft.com/office/drawing/2016/5/14/chartex" xmlns:mc="http://schemas.openxmlformats.org/markup-compatibility/2006" xmlns:aink="http://schemas.microsoft.com/office/drawing/2016/ink" xmlns:am3d="http://schemas.microsoft.com/office/drawing/2017/model3d" xmlns:o="urn:schemas-microsoft-com:office:office" xmlns:oel="http://schemas.microsoft.com/office/2019/extlst" xmlns:r="http://schemas.openxmlformats.org/officeDocument/2006/relationships" xmlns:m="http://schemas.openxmlformats.org/officeDocument/2006/math" xmlns:v="urn:schemas-microsoft-com:vml" xmlns:wp14="http://schemas.microsoft.com/office/word/2010/wordprocessingDrawing" xmlns:wp="http://schemas.openxmlformats.org/drawingml/2006/wordprocessingDrawing" xmlns:w10="urn:schemas-microsoft-com:office:word" xmlns:w="http://schemas.openxmlformats.org/wordprocessingml/2006/main" xmlns:w14="http://schemas.microsoft.com/office/word/2010/wordml" xmlns:w15="http://schemas.microsoft.com/office/word/2012/wordml" xmlns:w16cex="http://schemas.microsoft.com/office/word/2018/wordml/cex" xmlns:w16cid="http://schemas.microsoft.com/office/word/2016/wordml/cid" xmlns:w16="http://schemas.microsoft.com/office/word/2018/wordml" xmlns:w16du="http://schemas.microsoft.com/office/word/2023/wordml/word16du" xmlns:w16sdtdh="http://schemas.microsoft.com/office/word/2020/wordml/sdtdatahash" xmlns:w16se="http://schemas.microsoft.com/office/word/2015/wordml/symex" xmlns:wpg="http://schemas.microsoft.com/office/word/2010/wordprocessingGroup" xmlns:wpi="http://schemas.microsoft.com/office/word/2010/wordprocessingInk" xmlns:wne="http://schemas.microsoft.com/office/word/2006/wordml" xmlns:wps="http://schemas.microsoft.com/office/word/2010/wordprocessingShape" mc:Ignorable="w14 w15 w16se w16cid w16 w16cex w16sdtdh w16du wp14">
   <w:body>
     <w:p>
       <w:pPr>
@@ -241,12 +241,6 @@
           <w:rFonts w:asciiTheme="minorHAnsi" w:eastAsia="Times New Roman" w:hAnsiTheme="minorHAnsi" w:cstheme="minorHAnsi"/>
         </w:rPr>
       </w:pPr>
-      <w:r>
-        <w:rPr>
-          <w:rFonts w:asciiTheme="minorHAnsi" w:eastAsia="Times New Roman" w:hAnsiTheme="minorHAnsi" w:cstheme="minorHAnsi"/>
-        </w:rPr>
-        <w:t>Team Members</w:t>
-      </w:r>
     </w:p>
     <w:tbl>
       <w:tblPr>
@@ -317,157 +311,31 @@
           </w:p>
         </w:tc>
       </w:tr>
-      <w:tr>
-        <w:trPr>
-          <w:trHeight w:val="341"/>
-        </w:trPr>
-        <w:tc>
-          <w:tcPr>
-            <w:tcW w:w="3330" w:type="dxa"/>
-          </w:tcPr>
-          <w:p>
-            <w:pPr>
-              <w:rPr>
-                <w:rFonts w:cstheme="minorHAnsi"/>
-                <w:sz w:val="24"/>
-                <w:szCs w:val="24"/>
-              </w:rPr>
-            </w:pPr>
-            <w:r>
-              <w:rPr>
-                <w:rFonts w:cstheme="minorHAnsi"/>
-                <w:sz w:val="24"/>
-                <w:szCs w:val="24"/>
-              </w:rPr>
-              <w:t>Dundigalla Rithika</w:t>
-            </w:r>
-          </w:p>
-        </w:tc>
-        <w:tc>
-          <w:tcPr>
-            <w:tcW w:w="1620" w:type="dxa"/>
-          </w:tcPr>
-          <w:p>
-            <w:pPr>
-              <w:jc w:val="center"/>
-              <w:rPr>
-                <w:rFonts w:cstheme="minorHAnsi"/>
-                <w:sz w:val="24"/>
-                <w:szCs w:val="24"/>
-              </w:rPr>
-            </w:pPr>
-            <w:r>
-              <w:rPr>
-                <w:rFonts w:cstheme="minorHAnsi"/>
-                <w:sz w:val="24"/>
-                <w:szCs w:val="24"/>
-              </w:rPr>
-              <w:t>700757951</w:t>
-            </w:r>
-          </w:p>
-        </w:tc>
-      </w:tr>
-      <w:tr>
-        <w:trPr>
-          <w:trHeight w:val="359"/>
-        </w:trPr>
-        <w:tc>
-          <w:tcPr>
-            <w:tcW w:w="3330" w:type="dxa"/>
-          </w:tcPr>
-          <w:p>
-            <w:pPr>
-              <w:rPr>
-                <w:rFonts w:cstheme="minorHAnsi"/>
-                <w:sz w:val="24"/>
-                <w:szCs w:val="24"/>
-              </w:rPr>
-            </w:pPr>
-            <w:r>
-              <w:rPr>
-                <w:rFonts w:cstheme="minorHAnsi"/>
-                <w:sz w:val="24"/>
-                <w:szCs w:val="24"/>
-              </w:rPr>
-              <w:t xml:space="preserve">Avula Sony Harshitha </w:t>
-            </w:r>
-          </w:p>
-        </w:tc>
-        <w:tc>
-          <w:tcPr>
-            <w:tcW w:w="1620" w:type="dxa"/>
-          </w:tcPr>
-          <w:p>
-            <w:pPr>
-              <w:jc w:val="center"/>
-              <w:rPr>
-                <w:rFonts w:cstheme="minorHAnsi"/>
-                <w:sz w:val="24"/>
-                <w:szCs w:val="24"/>
-              </w:rPr>
-            </w:pPr>
-            <w:r>
-              <w:rPr>
-                <w:rFonts w:cstheme="minorHAnsi"/>
-                <w:sz w:val="24"/>
-                <w:szCs w:val="24"/>
-              </w:rPr>
-              <w:t>700759101</w:t>
-            </w:r>
-          </w:p>
-        </w:tc>
-      </w:tr>
-      <w:tr>
-        <w:trPr>
-          <w:trHeight w:val="341"/>
-        </w:trPr>
-        <w:tc>
-          <w:tcPr>
-            <w:tcW w:w="3330" w:type="dxa"/>
-          </w:tcPr>
-          <w:p>
-            <w:pPr>
-              <w:rPr>
-                <w:rFonts w:cstheme="minorHAnsi"/>
-                <w:sz w:val="24"/>
-                <w:szCs w:val="24"/>
-              </w:rPr>
-            </w:pPr>
-            <w:r>
-              <w:rPr>
-                <w:rFonts w:cstheme="minorHAnsi"/>
-                <w:sz w:val="24"/>
-                <w:szCs w:val="24"/>
-              </w:rPr>
-              <w:t>Solleti Rahul</w:t>
-            </w:r>
-          </w:p>
-        </w:tc>
-        <w:tc>
-          <w:tcPr>
-            <w:tcW w:w="1620" w:type="dxa"/>
-          </w:tcPr>
-          <w:p>
-            <w:pPr>
-              <w:jc w:val="center"/>
-              <w:rPr>
-                <w:rFonts w:cstheme="minorHAnsi"/>
-                <w:sz w:val="24"/>
-                <w:szCs w:val="24"/>
-              </w:rPr>
-            </w:pPr>
-            <w:r>
-              <w:rPr>
-                <w:rFonts w:cstheme="minorHAnsi"/>
-                <w:sz w:val="24"/>
-                <w:szCs w:val="24"/>
-              </w:rPr>
-              <w:t>700756485</w:t>
-            </w:r>
-          </w:p>
-        </w:tc>
-      </w:tr>
     </w:tbl>
+    <w:p>
+      <w:pPr>
+        <w:shd w:val="clear" w:color="auto" w:fill="FFFFFF"/>
+        <w:spacing w:after="0" w:line="240" w:lineRule="auto"/>
+        <w:jc w:val="center"/>
+        <w:rPr>
+          <w:rFonts w:eastAsia="Times New Roman" w:cstheme="minorHAnsi"/>
+          <w:sz w:val="24"/>
+          <w:szCs w:val="24"/>
+        </w:rPr>
+      </w:pPr>
+    </w:p>
+    <w:p>
+      <w:pPr>
+        <w:shd w:val="clear" w:color="auto" w:fill="FFFFFF"/>
+        <w:spacing w:after="0" w:line="240" w:lineRule="auto"/>
+        <w:jc w:val="center"/>
+        <w:rPr>
+          <w:rFonts w:eastAsia="Times New Roman" w:cstheme="minorHAnsi"/>
+          <w:sz w:val="24"/>
+          <w:szCs w:val="24"/>
+        </w:rPr>
+      </w:pPr>
+    </w:p>
     <w:p>
       <w:pPr>
         <w:shd w:val="clear" w:color="auto" w:fill="FFFFFF"/>
@@ -12048,6 +11916,9 @@
     </w:p>
     <w:p>
       <w:r>
+        <w:rPr>
+          <w:noProof/>
+        </w:rPr>
         <w:drawing>
           <wp:inline distT="0" distB="0" distL="0" distR="0" wp14:anchorId="13E06D65" wp14:editId="55D3B824">
             <wp:extent cx="5943600" cy="2291715"/>
@@ -12127,6 +11998,9 @@
     </w:p>
     <w:p>
       <w:r>
+        <w:rPr>
+          <w:noProof/>
+        </w:rPr>
         <w:drawing>
           <wp:inline distT="0" distB="0" distL="0" distR="0" wp14:anchorId="0DB981E7" wp14:editId="20B9240E">
             <wp:extent cx="5921253" cy="2347163"/>
@@ -12184,6 +12058,9 @@
     </w:p>
     <w:p>
       <w:r>
+        <w:rPr>
+          <w:noProof/>
+        </w:rPr>
         <w:drawing>
           <wp:inline distT="0" distB="0" distL="0" distR="0" wp14:anchorId="546A01EC" wp14:editId="46F0F6D7">
             <wp:extent cx="5943600" cy="405765"/>
@@ -12611,7 +12488,7 @@
 </file>
 
 <file path=word/endnotes.xml><?xml version="1.0" encoding="utf-8"?>
-<w:endnotes xmlns:wpc="http://schemas.microsoft.com/office/word/2010/wordprocessingCanvas" xmlns:cx="http://schemas.microsoft.com/office/drawing/2014/chartex" xmlns:cx1="http://schemas.microsoft.com/office/drawing/2015/9/8/chartex" xmlns:cx2="http://schemas.microsoft.com/office/drawing/2015/10/21/chartex" xmlns:cx3="http://schemas.microsoft.com/office/drawing/2016/5/9/chartex" xmlns:cx4="http://schemas.microsoft.com/office/drawing/2016/5/10/chartex" xmlns:cx5="http://schemas.microsoft.com/office/drawing/2016/5/11/chartex" xmlns:cx6="http://schemas.microsoft.com/office/drawing/2016/5/12/chartex" xmlns:cx7="http://schemas.microsoft.com/office/drawing/2016/5/13/chartex" xmlns:cx8="http://schemas.microsoft.com/office/drawing/2016/5/14/chartex" xmlns:mc="http://schemas.openxmlformats.org/markup-compatibility/2006" xmlns:aink="http://schemas.microsoft.com/office/drawing/2016/ink" xmlns:am3d="http://schemas.microsoft.com/office/drawing/2017/model3d" xmlns:o="urn:schemas-microsoft-com:office:office" xmlns:oel="http://schemas.microsoft.com/office/2019/extlst" xmlns:r="http://schemas.openxmlformats.org/officeDocument/2006/relationships" xmlns:m="http://schemas.openxmlformats.org/officeDocument/2006/math" xmlns:v="urn:schemas-microsoft-com:vml" xmlns:wp14="http://schemas.microsoft.com/office/word/2010/wordprocessingDrawing" xmlns:wp="http://schemas.openxmlformats.org/drawingml/2006/wordprocessingDrawing" xmlns:w10="urn:schemas-microsoft-com:office:word" xmlns:w="http://schemas.openxmlformats.org/wordprocessingml/2006/main" xmlns:w14="http://schemas.microsoft.com/office/word/2010/wordml" xmlns:w15="http://schemas.microsoft.com/office/word/2012/wordml" xmlns:w16cex="http://schemas.microsoft.com/office/word/2018/wordml/cex" xmlns:w16cid="http://schemas.microsoft.com/office/word/2016/wordml/cid" xmlns:w16="http://schemas.microsoft.com/office/word/2018/wordml" xmlns:w16sdtdh="http://schemas.microsoft.com/office/word/2020/wordml/sdtdatahash" xmlns:w16se="http://schemas.microsoft.com/office/word/2015/wordml/symex" xmlns:wpg="http://schemas.microsoft.com/office/word/2010/wordprocessingGroup" xmlns:wpi="http://schemas.microsoft.com/office/word/2010/wordprocessingInk" xmlns:wne="http://schemas.microsoft.com/office/word/2006/wordml" xmlns:wps="http://schemas.microsoft.com/office/word/2010/wordprocessingShape" mc:Ignorable="w14 w15 w16se w16cid w16 w16cex w16sdtdh wp14">
+<w:endnotes xmlns:wpc="http://schemas.microsoft.com/office/word/2010/wordprocessingCanvas" xmlns:cx="http://schemas.microsoft.com/office/drawing/2014/chartex" xmlns:cx1="http://schemas.microsoft.com/office/drawing/2015/9/8/chartex" xmlns:cx2="http://schemas.microsoft.com/office/drawing/2015/10/21/chartex" xmlns:cx3="http://schemas.microsoft.com/office/drawing/2016/5/9/chartex" xmlns:cx4="http://schemas.microsoft.com/office/drawing/2016/5/10/chartex" xmlns:cx5="http://schemas.microsoft.com/office/drawing/2016/5/11/chartex" xmlns:cx6="http://schemas.microsoft.com/office/drawing/2016/5/12/chartex" xmlns:cx7="http://schemas.microsoft.com/office/drawing/2016/5/13/chartex" xmlns:cx8="http://schemas.microsoft.com/office/drawing/2016/5/14/chartex" xmlns:mc="http://schemas.openxmlformats.org/markup-compatibility/2006" xmlns:aink="http://schemas.microsoft.com/office/drawing/2016/ink" xmlns:am3d="http://schemas.microsoft.com/office/drawing/2017/model3d" xmlns:o="urn:schemas-microsoft-com:office:office" xmlns:oel="http://schemas.microsoft.com/office/2019/extlst" xmlns:r="http://schemas.openxmlformats.org/officeDocument/2006/relationships" xmlns:m="http://schemas.openxmlformats.org/officeDocument/2006/math" xmlns:v="urn:schemas-microsoft-com:vml" xmlns:wp14="http://schemas.microsoft.com/office/word/2010/wordprocessingDrawing" xmlns:wp="http://schemas.openxmlformats.org/drawingml/2006/wordprocessingDrawing" xmlns:w10="urn:schemas-microsoft-com:office:word" xmlns:w="http://schemas.openxmlformats.org/wordprocessingml/2006/main" xmlns:w14="http://schemas.microsoft.com/office/word/2010/wordml" xmlns:w15="http://schemas.microsoft.com/office/word/2012/wordml" xmlns:w16cex="http://schemas.microsoft.com/office/word/2018/wordml/cex" xmlns:w16cid="http://schemas.microsoft.com/office/word/2016/wordml/cid" xmlns:w16="http://schemas.microsoft.com/office/word/2018/wordml" xmlns:w16du="http://schemas.microsoft.com/office/word/2023/wordml/word16du" xmlns:w16sdtdh="http://schemas.microsoft.com/office/word/2020/wordml/sdtdatahash" xmlns:w16se="http://schemas.microsoft.com/office/word/2015/wordml/symex" xmlns:wpg="http://schemas.microsoft.com/office/word/2010/wordprocessingGroup" xmlns:wpi="http://schemas.microsoft.com/office/word/2010/wordprocessingInk" xmlns:wne="http://schemas.microsoft.com/office/word/2006/wordml" xmlns:wps="http://schemas.microsoft.com/office/word/2010/wordprocessingShape" mc:Ignorable="w14 w15 w16se w16cid w16 w16cex w16sdtdh w16du wp14">
   <w:endnote w:type="separator" w:id="-1">
     <w:p>
       <w:pPr>
@@ -12636,7 +12513,7 @@
 </file>
 
 <file path=word/footer1.xml><?xml version="1.0" encoding="utf-8"?>
-<w:ftr xmlns:wpc="http://schemas.microsoft.com/office/word/2010/wordprocessingCanvas" xmlns:cx="http://schemas.microsoft.com/office/drawing/2014/chartex" xmlns:cx1="http://schemas.microsoft.com/office/drawing/2015/9/8/chartex" xmlns:cx2="http://schemas.microsoft.com/office/drawing/2015/10/21/chartex" xmlns:cx3="http://schemas.microsoft.com/office/drawing/2016/5/9/chartex" xmlns:cx4="http://schemas.microsoft.com/office/drawing/2016/5/10/chartex" xmlns:cx5="http://schemas.microsoft.com/office/drawing/2016/5/11/chartex" xmlns:cx6="http://schemas.microsoft.com/office/drawing/2016/5/12/chartex" xmlns:cx7="http://schemas.microsoft.com/office/drawing/2016/5/13/chartex" xmlns:cx8="http://schemas.microsoft.com/office/drawing/2016/5/14/chartex" xmlns:mc="http://schemas.openxmlformats.org/markup-compatibility/2006" xmlns:aink="http://schemas.microsoft.com/office/drawing/2016/ink" xmlns:am3d="http://schemas.microsoft.com/office/drawing/2017/model3d" xmlns:o="urn:schemas-microsoft-com:office:office" xmlns:oel="http://schemas.microsoft.com/office/2019/extlst" xmlns:r="http://schemas.openxmlformats.org/officeDocument/2006/relationships" xmlns:m="http://schemas.openxmlformats.org/officeDocument/2006/math" xmlns:v="urn:schemas-microsoft-com:vml" xmlns:wp14="http://schemas.microsoft.com/office/word/2010/wordprocessingDrawing" xmlns:wp="http://schemas.openxmlformats.org/drawingml/2006/wordprocessingDrawing" xmlns:w10="urn:schemas-microsoft-com:office:word" xmlns:w="http://schemas.openxmlformats.org/wordprocessingml/2006/main" xmlns:w14="http://schemas.microsoft.com/office/word/2010/wordml" xmlns:w15="http://schemas.microsoft.com/office/word/2012/wordml" xmlns:w16cex="http://schemas.microsoft.com/office/word/2018/wordml/cex" xmlns:w16cid="http://schemas.microsoft.com/office/word/2016/wordml/cid" xmlns:w16="http://schemas.microsoft.com/office/word/2018/wordml" xmlns:w16sdtdh="http://schemas.microsoft.com/office/word/2020/wordml/sdtdatahash" xmlns:w16se="http://schemas.microsoft.com/office/word/2015/wordml/symex" xmlns:wpg="http://schemas.microsoft.com/office/word/2010/wordprocessingGroup" xmlns:wpi="http://schemas.microsoft.com/office/word/2010/wordprocessingInk" xmlns:wne="http://schemas.microsoft.com/office/word/2006/wordml" xmlns:wps="http://schemas.microsoft.com/office/word/2010/wordprocessingShape" mc:Ignorable="w14 w15 w16se w16cid w16 w16cex w16sdtdh wp14">
+<w:ftr xmlns:wpc="http://schemas.microsoft.com/office/word/2010/wordprocessingCanvas" xmlns:cx="http://schemas.microsoft.com/office/drawing/2014/chartex" xmlns:cx1="http://schemas.microsoft.com/office/drawing/2015/9/8/chartex" xmlns:cx2="http://schemas.microsoft.com/office/drawing/2015/10/21/chartex" xmlns:cx3="http://schemas.microsoft.com/office/drawing/2016/5/9/chartex" xmlns:cx4="http://schemas.microsoft.com/office/drawing/2016/5/10/chartex" xmlns:cx5="http://schemas.microsoft.com/office/drawing/2016/5/11/chartex" xmlns:cx6="http://schemas.microsoft.com/office/drawing/2016/5/12/chartex" xmlns:cx7="http://schemas.microsoft.com/office/drawing/2016/5/13/chartex" xmlns:cx8="http://schemas.microsoft.com/office/drawing/2016/5/14/chartex" xmlns:mc="http://schemas.openxmlformats.org/markup-compatibility/2006" xmlns:aink="http://schemas.microsoft.com/office/drawing/2016/ink" xmlns:am3d="http://schemas.microsoft.com/office/drawing/2017/model3d" xmlns:o="urn:schemas-microsoft-com:office:office" xmlns:oel="http://schemas.microsoft.com/office/2019/extlst" xmlns:r="http://schemas.openxmlformats.org/officeDocument/2006/relationships" xmlns:m="http://schemas.openxmlformats.org/officeDocument/2006/math" xmlns:v="urn:schemas-microsoft-com:vml" xmlns:wp14="http://schemas.microsoft.com/office/word/2010/wordprocessingDrawing" xmlns:wp="http://schemas.openxmlformats.org/drawingml/2006/wordprocessingDrawing" xmlns:w10="urn:schemas-microsoft-com:office:word" xmlns:w="http://schemas.openxmlformats.org/wordprocessingml/2006/main" xmlns:w14="http://schemas.microsoft.com/office/word/2010/wordml" xmlns:w15="http://schemas.microsoft.com/office/word/2012/wordml" xmlns:w16cex="http://schemas.microsoft.com/office/word/2018/wordml/cex" xmlns:w16cid="http://schemas.microsoft.com/office/word/2016/wordml/cid" xmlns:w16="http://schemas.microsoft.com/office/word/2018/wordml" xmlns:w16du="http://schemas.microsoft.com/office/word/2023/wordml/word16du" xmlns:w16sdtdh="http://schemas.microsoft.com/office/word/2020/wordml/sdtdatahash" xmlns:w16se="http://schemas.microsoft.com/office/word/2015/wordml/symex" xmlns:wpg="http://schemas.microsoft.com/office/word/2010/wordprocessingGroup" xmlns:wpi="http://schemas.microsoft.com/office/word/2010/wordprocessingInk" xmlns:wne="http://schemas.microsoft.com/office/word/2006/wordml" xmlns:wps="http://schemas.microsoft.com/office/word/2010/wordprocessingShape" mc:Ignorable="w14 w15 w16se w16cid w16 w16cex w16sdtdh w16du wp14">
   <w:sdt>
     <w:sdtPr>
       <w:id w:val="-990326942"/>
@@ -12689,7 +12566,7 @@
 </file>
 
 <file path=word/footnotes.xml><?xml version="1.0" encoding="utf-8"?>
-<w:footnotes xmlns:wpc="http://schemas.microsoft.com/office/word/2010/wordprocessingCanvas" xmlns:cx="http://schemas.microsoft.com/office/drawing/2014/chartex" xmlns:cx1="http://schemas.microsoft.com/office/drawing/2015/9/8/chartex" xmlns:cx2="http://schemas.microsoft.com/office/drawing/2015/10/21/chartex" xmlns:cx3="http://schemas.microsoft.com/office/drawing/2016/5/9/chartex" xmlns:cx4="http://schemas.microsoft.com/office/drawing/2016/5/10/chartex" xmlns:cx5="http://schemas.microsoft.com/office/drawing/2016/5/11/chartex" xmlns:cx6="http://schemas.microsoft.com/office/drawing/2016/5/12/chartex" xmlns:cx7="http://schemas.microsoft.com/office/drawing/2016/5/13/chartex" xmlns:cx8="http://schemas.microsoft.com/office/drawing/2016/5/14/chartex" xmlns:mc="http://schemas.openxmlformats.org/markup-compatibility/2006" xmlns:aink="http://schemas.microsoft.com/office/drawing/2016/ink" xmlns:am3d="http://schemas.microsoft.com/office/drawing/2017/model3d" xmlns:o="urn:schemas-microsoft-com:office:office" xmlns:oel="http://schemas.microsoft.com/office/2019/extlst" xmlns:r="http://schemas.openxmlformats.org/officeDocument/2006/relationships" xmlns:m="http://schemas.openxmlformats.org/officeDocument/2006/math" xmlns:v="urn:schemas-microsoft-com:vml" xmlns:wp14="http://schemas.microsoft.com/office/word/2010/wordprocessingDrawing" xmlns:wp="http://schemas.openxmlformats.org/drawingml/2006/wordprocessingDrawing" xmlns:w10="urn:schemas-microsoft-com:office:word" xmlns:w="http://schemas.openxmlformats.org/wordprocessingml/2006/main" xmlns:w14="http://schemas.microsoft.com/office/word/2010/wordml" xmlns:w15="http://schemas.microsoft.com/office/word/2012/wordml" xmlns:w16cex="http://schemas.microsoft.com/office/word/2018/wordml/cex" xmlns:w16cid="http://schemas.microsoft.com/office/word/2016/wordml/cid" xmlns:w16="http://schemas.microsoft.com/office/word/2018/wordml" xmlns:w16sdtdh="http://schemas.microsoft.com/office/word/2020/wordml/sdtdatahash" xmlns:w16se="http://schemas.microsoft.com/office/word/2015/wordml/symex" xmlns:wpg="http://schemas.microsoft.com/office/word/2010/wordprocessingGroup" xmlns:wpi="http://schemas.microsoft.com/office/word/2010/wordprocessingInk" xmlns:wne="http://schemas.microsoft.com/office/word/2006/wordml" xmlns:wps="http://schemas.microsoft.com/office/word/2010/wordprocessingShape" mc:Ignorable="w14 w15 w16se w16cid w16 w16cex w16sdtdh wp14">
+<w:footnotes xmlns:wpc="http://schemas.microsoft.com/office/word/2010/wordprocessingCanvas" xmlns:cx="http://schemas.microsoft.com/office/drawing/2014/chartex" xmlns:cx1="http://schemas.microsoft.com/office/drawing/2015/9/8/chartex" xmlns:cx2="http://schemas.microsoft.com/office/drawing/2015/10/21/chartex" xmlns:cx3="http://schemas.microsoft.com/office/drawing/2016/5/9/chartex" xmlns:cx4="http://schemas.microsoft.com/office/drawing/2016/5/10/chartex" xmlns:cx5="http://schemas.microsoft.com/office/drawing/2016/5/11/chartex" xmlns:cx6="http://schemas.microsoft.com/office/drawing/2016/5/12/chartex" xmlns:cx7="http://schemas.microsoft.com/office/drawing/2016/5/13/chartex" xmlns:cx8="http://schemas.microsoft.com/office/drawing/2016/5/14/chartex" xmlns:mc="http://schemas.openxmlformats.org/markup-compatibility/2006" xmlns:aink="http://schemas.microsoft.com/office/drawing/2016/ink" xmlns:am3d="http://schemas.microsoft.com/office/drawing/2017/model3d" xmlns:o="urn:schemas-microsoft-com:office:office" xmlns:oel="http://schemas.microsoft.com/office/2019/extlst" xmlns:r="http://schemas.openxmlformats.org/officeDocument/2006/relationships" xmlns:m="http://schemas.openxmlformats.org/officeDocument/2006/math" xmlns:v="urn:schemas-microsoft-com:vml" xmlns:wp14="http://schemas.microsoft.com/office/word/2010/wordprocessingDrawing" xmlns:wp="http://schemas.openxmlformats.org/drawingml/2006/wordprocessingDrawing" xmlns:w10="urn:schemas-microsoft-com:office:word" xmlns:w="http://schemas.openxmlformats.org/wordprocessingml/2006/main" xmlns:w14="http://schemas.microsoft.com/office/word/2010/wordml" xmlns:w15="http://schemas.microsoft.com/office/word/2012/wordml" xmlns:w16cex="http://schemas.microsoft.com/office/word/2018/wordml/cex" xmlns:w16cid="http://schemas.microsoft.com/office/word/2016/wordml/cid" xmlns:w16="http://schemas.microsoft.com/office/word/2018/wordml" xmlns:w16du="http://schemas.microsoft.com/office/word/2023/wordml/word16du" xmlns:w16sdtdh="http://schemas.microsoft.com/office/word/2020/wordml/sdtdatahash" xmlns:w16se="http://schemas.microsoft.com/office/word/2015/wordml/symex" xmlns:wpg="http://schemas.microsoft.com/office/word/2010/wordprocessingGroup" xmlns:wpi="http://schemas.microsoft.com/office/word/2010/wordprocessingInk" xmlns:wne="http://schemas.microsoft.com/office/word/2006/wordml" xmlns:wps="http://schemas.microsoft.com/office/word/2010/wordprocessingShape" mc:Ignorable="w14 w15 w16se w16cid w16 w16cex w16sdtdh w16du wp14">
   <w:footnote w:type="separator" w:id="-1">
     <w:p>
       <w:pPr>
@@ -12714,7 +12591,7 @@
 </file>
 
 <file path=word/numbering.xml><?xml version="1.0" encoding="utf-8"?>
-<w:numbering xmlns:wpc="http://schemas.microsoft.com/office/word/2010/wordprocessingCanvas" xmlns:cx="http://schemas.microsoft.com/office/drawing/2014/chartex" xmlns:cx1="http://schemas.microsoft.com/office/drawing/2015/9/8/chartex" xmlns:cx2="http://schemas.microsoft.com/office/drawing/2015/10/21/chartex" xmlns:cx3="http://schemas.microsoft.com/office/drawing/2016/5/9/chartex" xmlns:cx4="http://schemas.microsoft.com/office/drawing/2016/5/10/chartex" xmlns:cx5="http://schemas.microsoft.com/office/drawing/2016/5/11/chartex" xmlns:cx6="http://schemas.microsoft.com/office/drawing/2016/5/12/chartex" xmlns:cx7="http://schemas.microsoft.com/office/drawing/2016/5/13/chartex" xmlns:cx8="http://schemas.microsoft.com/office/drawing/2016/5/14/chartex" xmlns:mc="http://schemas.openxmlformats.org/markup-compatibility/2006" xmlns:aink="http://schemas.microsoft.com/office/drawing/2016/ink" xmlns:am3d="http://schemas.microsoft.com/office/drawing/2017/model3d" xmlns:o="urn:schemas-microsoft-com:office:office" xmlns:oel="http://schemas.microsoft.com/office/2019/extlst" xmlns:r="http://schemas.openxmlformats.org/officeDocument/2006/relationships" xmlns:m="http://schemas.openxmlformats.org/officeDocument/2006/math" xmlns:v="urn:schemas-microsoft-com:vml" xmlns:wp14="http://schemas.microsoft.com/office/word/2010/wordprocessingDrawing" xmlns:wp="http://schemas.openxmlformats.org/drawingml/2006/wordprocessingDrawing" xmlns:w10="urn:schemas-microsoft-com:office:word" xmlns:w="http://schemas.openxmlformats.org/wordprocessingml/2006/main" xmlns:w14="http://schemas.microsoft.com/office/word/2010/wordml" xmlns:w15="http://schemas.microsoft.com/office/word/2012/wordml" xmlns:w16cex="http://schemas.microsoft.com/office/word/2018/wordml/cex" xmlns:w16cid="http://schemas.microsoft.com/office/word/2016/wordml/cid" xmlns:w16="http://schemas.microsoft.com/office/word/2018/wordml" xmlns:w16sdtdh="http://schemas.microsoft.com/office/word/2020/wordml/sdtdatahash" xmlns:w16se="http://schemas.microsoft.com/office/word/2015/wordml/symex" xmlns:wpg="http://schemas.microsoft.com/office/word/2010/wordprocessingGroup" xmlns:wpi="http://schemas.microsoft.com/office/word/2010/wordprocessingInk" xmlns:wne="http://schemas.microsoft.com/office/word/2006/wordml" xmlns:wps="http://schemas.microsoft.com/office/word/2010/wordprocessingShape" mc:Ignorable="w14 w15 w16se w16cid w16 w16cex w16sdtdh wp14">
+<w:numbering xmlns:wpc="http://schemas.microsoft.com/office/word/2010/wordprocessingCanvas" xmlns:cx="http://schemas.microsoft.com/office/drawing/2014/chartex" xmlns:cx1="http://schemas.microsoft.com/office/drawing/2015/9/8/chartex" xmlns:cx2="http://schemas.microsoft.com/office/drawing/2015/10/21/chartex" xmlns:cx3="http://schemas.microsoft.com/office/drawing/2016/5/9/chartex" xmlns:cx4="http://schemas.microsoft.com/office/drawing/2016/5/10/chartex" xmlns:cx5="http://schemas.microsoft.com/office/drawing/2016/5/11/chartex" xmlns:cx6="http://schemas.microsoft.com/office/drawing/2016/5/12/chartex" xmlns:cx7="http://schemas.microsoft.com/office/drawing/2016/5/13/chartex" xmlns:cx8="http://schemas.microsoft.com/office/drawing/2016/5/14/chartex" xmlns:mc="http://schemas.openxmlformats.org/markup-compatibility/2006" xmlns:aink="http://schemas.microsoft.com/office/drawing/2016/ink" xmlns:am3d="http://schemas.microsoft.com/office/drawing/2017/model3d" xmlns:o="urn:schemas-microsoft-com:office:office" xmlns:oel="http://schemas.microsoft.com/office/2019/extlst" xmlns:r="http://schemas.openxmlformats.org/officeDocument/2006/relationships" xmlns:m="http://schemas.openxmlformats.org/officeDocument/2006/math" xmlns:v="urn:schemas-microsoft-com:vml" xmlns:wp14="http://schemas.microsoft.com/office/word/2010/wordprocessingDrawing" xmlns:wp="http://schemas.openxmlformats.org/drawingml/2006/wordprocessingDrawing" xmlns:w10="urn:schemas-microsoft-com:office:word" xmlns:w="http://schemas.openxmlformats.org/wordprocessingml/2006/main" xmlns:w14="http://schemas.microsoft.com/office/word/2010/wordml" xmlns:w15="http://schemas.microsoft.com/office/word/2012/wordml" xmlns:w16cex="http://schemas.microsoft.com/office/word/2018/wordml/cex" xmlns:w16cid="http://schemas.microsoft.com/office/word/2016/wordml/cid" xmlns:w16="http://schemas.microsoft.com/office/word/2018/wordml" xmlns:w16du="http://schemas.microsoft.com/office/word/2023/wordml/word16du" xmlns:w16sdtdh="http://schemas.microsoft.com/office/word/2020/wordml/sdtdatahash" xmlns:w16se="http://schemas.microsoft.com/office/word/2015/wordml/symex" xmlns:wpg="http://schemas.microsoft.com/office/word/2010/wordprocessingGroup" xmlns:wpi="http://schemas.microsoft.com/office/word/2010/wordprocessingInk" xmlns:wne="http://schemas.microsoft.com/office/word/2006/wordml" xmlns:wps="http://schemas.microsoft.com/office/word/2010/wordprocessingShape" mc:Ignorable="w14 w15 w16se w16cid w16 w16cex w16sdtdh w16du wp14">
   <w:abstractNum w:abstractNumId="0" w15:restartNumberingAfterBreak="0">
     <w:nsid w:val="087B084F"/>
     <w:multiLevelType w:val="hybridMultilevel"/>
@@ -16139,7 +16016,7 @@
 </file>
 
 <file path=word/styles.xml><?xml version="1.0" encoding="utf-8"?>
-<w:styles xmlns:mc="http://schemas.openxmlformats.org/markup-compatibility/2006" xmlns:r="http://schemas.openxmlformats.org/officeDocument/2006/relationships" xmlns:w="http://schemas.openxmlformats.org/wordprocessingml/2006/main" xmlns:w14="http://schemas.microsoft.com/office/word/2010/wordml" xmlns:w15="http://schemas.microsoft.com/office/word/2012/wordml" xmlns:w16cex="http://schemas.microsoft.com/office/word/2018/wordml/cex" xmlns:w16cid="http://schemas.microsoft.com/office/word/2016/wordml/cid" xmlns:w16="http://schemas.microsoft.com/office/word/2018/wordml" xmlns:w16sdtdh="http://schemas.microsoft.com/office/word/2020/wordml/sdtdatahash" xmlns:w16se="http://schemas.microsoft.com/office/word/2015/wordml/symex" mc:Ignorable="w14 w15 w16se w16cid w16 w16cex w16sdtdh">
+<w:styles xmlns:mc="http://schemas.openxmlformats.org/markup-compatibility/2006" xmlns:r="http://schemas.openxmlformats.org/officeDocument/2006/relationships" xmlns:w="http://schemas.openxmlformats.org/wordprocessingml/2006/main" xmlns:w14="http://schemas.microsoft.com/office/word/2010/wordml" xmlns:w15="http://schemas.microsoft.com/office/word/2012/wordml" xmlns:w16cex="http://schemas.microsoft.com/office/word/2018/wordml/cex" xmlns:w16cid="http://schemas.microsoft.com/office/word/2016/wordml/cid" xmlns:w16="http://schemas.microsoft.com/office/word/2018/wordml" xmlns:w16du="http://schemas.microsoft.com/office/word/2023/wordml/word16du" xmlns:w16sdtdh="http://schemas.microsoft.com/office/word/2020/wordml/sdtdatahash" xmlns:w16se="http://schemas.microsoft.com/office/word/2015/wordml/symex" mc:Ignorable="w14 w15 w16se w16cid w16 w16cex w16sdtdh w16du">
   <w:docDefaults>
     <w:rPrDefault>
       <w:rPr>

</xml_diff>